<commit_message>
updated word doc with links
</commit_message>
<xml_diff>
--- a/Assignment 5/Assignment 5 - Hugo Leos.docx
+++ b/Assignment 5/Assignment 5 - Hugo Leos.docx
@@ -8702,15 +8702,26 @@
           <w:szCs w:val="24"/>
         </w:rPr>
       </w:pPr>
-      <w:r>
-        <w:rPr>
-          <w:rFonts w:ascii="Times New Roman" w:eastAsiaTheme="minorEastAsia" w:hAnsi="Times New Roman" w:cs="Times New Roman"/>
-          <w:sz w:val="24"/>
-          <w:szCs w:val="24"/>
-        </w:rPr>
-        <w:lastRenderedPageBreak/>
-        <w:t>Link</w:t>
-      </w:r>
+      <w:hyperlink r:id="rId13" w:history="1">
+        <w:r>
+          <w:rPr>
+            <w:rStyle w:val="Hyperlink"/>
+            <w:rFonts w:ascii="Times New Roman" w:eastAsiaTheme="minorEastAsia" w:hAnsi="Times New Roman" w:cs="Times New Roman"/>
+            <w:sz w:val="24"/>
+            <w:szCs w:val="24"/>
+          </w:rPr>
+          <w:t>Lin</w:t>
+        </w:r>
+        <w:r>
+          <w:rPr>
+            <w:rStyle w:val="Hyperlink"/>
+            <w:rFonts w:ascii="Times New Roman" w:eastAsiaTheme="minorEastAsia" w:hAnsi="Times New Roman" w:cs="Times New Roman"/>
+            <w:sz w:val="24"/>
+            <w:szCs w:val="24"/>
+          </w:rPr>
+          <w:t>k</w:t>
+        </w:r>
+      </w:hyperlink>
     </w:p>
     <w:p>
       <w:pPr>
@@ -15628,7 +15639,7 @@
                     </pic:cNvPicPr>
                   </pic:nvPicPr>
                   <pic:blipFill>
-                    <a:blip r:embed="rId13">
+                    <a:blip r:embed="rId14">
                       <a:extLst>
                         <a:ext uri="{28A0092B-C50C-407E-A947-70E740481C1C}">
                           <a14:useLocalDpi xmlns:a14="http://schemas.microsoft.com/office/drawing/2010/main" val="0"/>
@@ -16695,7 +16706,7 @@
                     </pic:cNvPicPr>
                   </pic:nvPicPr>
                   <pic:blipFill>
-                    <a:blip r:embed="rId14" cstate="print">
+                    <a:blip r:embed="rId15" cstate="print">
                       <a:extLst>
                         <a:ext uri="{28A0092B-C50C-407E-A947-70E740481C1C}">
                           <a14:useLocalDpi xmlns:a14="http://schemas.microsoft.com/office/drawing/2010/main" val="0"/>
@@ -16735,17 +16746,49 @@
     </w:p>
     <w:p>
       <w:pPr>
-        <w:spacing w:line="276" w:lineRule="auto"/>
-        <w:ind w:left="1080"/>
         <w:rPr>
           <w:rFonts w:ascii="Times New Roman" w:eastAsiaTheme="minorEastAsia" w:hAnsi="Times New Roman" w:cs="Times New Roman"/>
           <w:sz w:val="24"/>
           <w:szCs w:val="24"/>
         </w:rPr>
       </w:pPr>
+      <w:r>
+        <w:rPr>
+          <w:rFonts w:ascii="Times New Roman" w:eastAsiaTheme="minorEastAsia" w:hAnsi="Times New Roman" w:cs="Times New Roman"/>
+          <w:sz w:val="24"/>
+          <w:szCs w:val="24"/>
+        </w:rPr>
+        <w:br w:type="page"/>
+      </w:r>
+    </w:p>
+    <w:p>
+      <w:pPr>
+        <w:pStyle w:val="ListParagraph"/>
+        <w:numPr>
+          <w:ilvl w:val="0"/>
+          <w:numId w:val="1"/>
+        </w:numPr>
+        <w:spacing w:line="276" w:lineRule="auto"/>
+        <w:rPr>
+          <w:rFonts w:ascii="Times New Roman" w:eastAsiaTheme="minorEastAsia" w:hAnsi="Times New Roman" w:cs="Times New Roman"/>
+          <w:sz w:val="24"/>
+          <w:szCs w:val="24"/>
+        </w:rPr>
+      </w:pPr>
+      <w:hyperlink r:id="rId16" w:history="1">
+        <w:r>
+          <w:rPr>
+            <w:rStyle w:val="Hyperlink"/>
+            <w:rFonts w:ascii="Times New Roman" w:eastAsiaTheme="minorEastAsia" w:hAnsi="Times New Roman" w:cs="Times New Roman"/>
+            <w:sz w:val="24"/>
+            <w:szCs w:val="24"/>
+          </w:rPr>
+          <w:t>Link</w:t>
+        </w:r>
+      </w:hyperlink>
     </w:p>
     <w:sectPr>
-      <w:headerReference w:type="default" r:id="rId15"/>
+      <w:headerReference w:type="default" r:id="rId17"/>
       <w:pgSz w:w="12240" w:h="15840"/>
       <w:pgMar w:top="1440" w:right="1440" w:bottom="1440" w:left="1440" w:header="720" w:footer="720" w:gutter="0"/>
       <w:cols w:space="720"/>
@@ -17454,6 +17497,41 @@
       <w:color w:val="808080"/>
     </w:rPr>
   </w:style>
+  <w:style w:type="character" w:styleId="Hyperlink">
+    <w:name w:val="Hyperlink"/>
+    <w:basedOn w:val="DefaultParagraphFont"/>
+    <w:uiPriority w:val="99"/>
+    <w:unhideWhenUsed/>
+    <w:rsid w:val="00D21038"/>
+    <w:rPr>
+      <w:color w:val="0563C1" w:themeColor="hyperlink"/>
+      <w:u w:val="single"/>
+    </w:rPr>
+  </w:style>
+  <w:style w:type="character" w:styleId="UnresolvedMention">
+    <w:name w:val="Unresolved Mention"/>
+    <w:basedOn w:val="DefaultParagraphFont"/>
+    <w:uiPriority w:val="99"/>
+    <w:semiHidden/>
+    <w:unhideWhenUsed/>
+    <w:rsid w:val="00D21038"/>
+    <w:rPr>
+      <w:color w:val="605E5C"/>
+      <w:shd w:val="clear" w:color="auto" w:fill="E1DFDD"/>
+    </w:rPr>
+  </w:style>
+  <w:style w:type="character" w:styleId="FollowedHyperlink">
+    <w:name w:val="FollowedHyperlink"/>
+    <w:basedOn w:val="DefaultParagraphFont"/>
+    <w:uiPriority w:val="99"/>
+    <w:semiHidden/>
+    <w:unhideWhenUsed/>
+    <w:rsid w:val="00D21038"/>
+    <w:rPr>
+      <w:color w:val="954F72" w:themeColor="followedHyperlink"/>
+      <w:u w:val="single"/>
+    </w:rPr>
+  </w:style>
 </w:styles>
 </file>
 

</xml_diff>